<commit_message>
Documento de Especificação Suplementar
Versão Final 0.3
</commit_message>
<xml_diff>
--- a/Documento de Especificação Suplementar.docx
+++ b/Documento de Especificação Suplementar.docx
@@ -2,6 +2,115 @@
 <file path=word/document.xml><?xml version="1.0" encoding="utf-8"?>
 <w:document xmlns:wpc="http://schemas.microsoft.com/office/word/2010/wordprocessingCanvas" xmlns:cx="http://schemas.microsoft.com/office/drawing/2014/chartex" xmlns:cx1="http://schemas.microsoft.com/office/drawing/2015/9/8/chartex" xmlns:cx2="http://schemas.microsoft.com/office/drawing/2015/10/21/chartex" xmlns:mc="http://schemas.openxmlformats.org/markup-compatibility/2006" xmlns:o="urn:schemas-microsoft-com:office:office" xmlns:r="http://schemas.openxmlformats.org/officeDocument/2006/relationships" xmlns:m="http://schemas.openxmlformats.org/officeDocument/2006/math" xmlns:v="urn:schemas-microsoft-com:vml" xmlns:wp14="http://schemas.microsoft.com/office/word/2010/wordprocessingDrawing" xmlns:wp="http://schemas.openxmlformats.org/drawingml/2006/wordprocessingDrawing" xmlns:w10="urn:schemas-microsoft-com:office:word" xmlns:w="http://schemas.openxmlformats.org/wordprocessingml/2006/main" xmlns:w14="http://schemas.microsoft.com/office/word/2010/wordml" xmlns:w15="http://schemas.microsoft.com/office/word/2012/wordml" xmlns:w16se="http://schemas.microsoft.com/office/word/2015/wordml/symex" xmlns:wpg="http://schemas.microsoft.com/office/word/2010/wordprocessingGroup" xmlns:wpi="http://schemas.microsoft.com/office/word/2010/wordprocessingInk" xmlns:wne="http://schemas.microsoft.com/office/word/2006/wordml" xmlns:wps="http://schemas.microsoft.com/office/word/2010/wordprocessingShape" mc:Ignorable="w14 w15 w16se wp14">
   <w:body>
+    <w:p>
+      <w:pPr>
+        <w:jc w:val="center"/>
+        <w:rPr>
+          <w:sz w:val="40"/>
+          <w:szCs w:val="40"/>
+        </w:rPr>
+      </w:pPr>
+      <w:bookmarkStart w:id="0" w:name="_Toc450650677"/>
+      <w:r>
+        <w:rPr>
+          <w:sz w:val="40"/>
+          <w:szCs w:val="40"/>
+        </w:rPr>
+        <w:t>Universidade Estadual de Campinas – UNICAMP</w:t>
+      </w:r>
+    </w:p>
+    <w:p>
+      <w:pPr>
+        <w:jc w:val="center"/>
+        <w:rPr>
+          <w:sz w:val="40"/>
+          <w:szCs w:val="40"/>
+        </w:rPr>
+      </w:pPr>
+      <w:r>
+        <w:rPr>
+          <w:sz w:val="40"/>
+          <w:szCs w:val="40"/>
+        </w:rPr>
+        <w:t>Prof. Pedro Ivo Garcia Nunes</w:t>
+      </w:r>
+    </w:p>
+    <w:p>
+      <w:pPr>
+        <w:jc w:val="center"/>
+      </w:pPr>
+    </w:p>
+    <w:p>
+      <w:pPr>
+        <w:jc w:val="center"/>
+      </w:pPr>
+    </w:p>
+    <w:p>
+      <w:pPr>
+        <w:jc w:val="center"/>
+      </w:pPr>
+    </w:p>
+    <w:p>
+      <w:pPr>
+        <w:jc w:val="center"/>
+        <w:rPr>
+          <w:sz w:val="96"/>
+          <w:szCs w:val="96"/>
+        </w:rPr>
+      </w:pPr>
+    </w:p>
+    <w:p>
+      <w:pPr>
+        <w:jc w:val="center"/>
+      </w:pPr>
+      <w:r>
+        <w:rPr>
+          <w:sz w:val="96"/>
+          <w:szCs w:val="96"/>
+        </w:rPr>
+        <w:t xml:space="preserve">Documento de </w:t>
+      </w:r>
+      <w:r>
+        <w:rPr>
+          <w:sz w:val="96"/>
+          <w:szCs w:val="96"/>
+        </w:rPr>
+        <w:t>Especificação Suplementar</w:t>
+      </w:r>
+      <w:bookmarkStart w:id="1" w:name="_GoBack"/>
+      <w:bookmarkEnd w:id="1"/>
+    </w:p>
+    <w:p/>
+    <w:p/>
+    <w:p/>
+    <w:p/>
+    <w:p/>
+    <w:p/>
+    <w:p/>
+    <w:p/>
+    <w:p/>
+    <w:p/>
+    <w:p>
+      <w:pPr>
+        <w:jc w:val="center"/>
+      </w:pPr>
+    </w:p>
+    <w:p>
+      <w:pPr>
+        <w:jc w:val="center"/>
+      </w:pPr>
+      <w:r>
+        <w:t>Limeira</w:t>
+      </w:r>
+    </w:p>
+    <w:p>
+      <w:pPr>
+        <w:jc w:val="center"/>
+      </w:pPr>
+      <w:r>
+        <w:t>2016</w:t>
+      </w:r>
+    </w:p>
     <w:p>
       <w:pPr>
         <w:pStyle w:val="Ttulo1"/>
@@ -11,7 +120,6 @@
           <w:szCs w:val="44"/>
         </w:rPr>
       </w:pPr>
-      <w:bookmarkStart w:id="0" w:name="_Toc450650677"/>
       <w:r>
         <w:rPr>
           <w:rFonts w:asciiTheme="minorHAnsi" w:hAnsiTheme="minorHAnsi"/>
@@ -19,6 +127,7 @@
           <w:sz w:val="44"/>
           <w:szCs w:val="44"/>
         </w:rPr>
+        <w:lastRenderedPageBreak/>
         <w:t>Histórico de Revisão</w:t>
       </w:r>
       <w:bookmarkEnd w:id="0"/>
@@ -193,8 +302,6 @@
             <w:r>
               <w:t xml:space="preserve"> e Sumário</w:t>
             </w:r>
-            <w:bookmarkStart w:id="1" w:name="_GoBack"/>
-            <w:bookmarkEnd w:id="1"/>
           </w:p>
         </w:tc>
         <w:tc>
@@ -281,6 +388,13 @@
     <w:p/>
     <w:sdt>
       <w:sdtPr>
+        <w:rPr>
+          <w:rFonts w:asciiTheme="minorHAnsi" w:eastAsiaTheme="minorHAnsi" w:hAnsiTheme="minorHAnsi" w:cstheme="minorBidi"/>
+          <w:color w:val="auto"/>
+          <w:sz w:val="22"/>
+          <w:szCs w:val="22"/>
+          <w:lang w:eastAsia="en-US"/>
+        </w:rPr>
         <w:id w:val="-223303507"/>
         <w:docPartObj>
           <w:docPartGallery w:val="Table of Contents"/>
@@ -289,13 +403,8 @@
       </w:sdtPr>
       <w:sdtEndPr>
         <w:rPr>
-          <w:rFonts w:asciiTheme="minorHAnsi" w:eastAsiaTheme="minorHAnsi" w:hAnsiTheme="minorHAnsi" w:cstheme="minorBidi"/>
           <w:b/>
           <w:bCs/>
-          <w:color w:val="auto"/>
-          <w:sz w:val="22"/>
-          <w:szCs w:val="22"/>
-          <w:lang w:eastAsia="en-US"/>
         </w:rPr>
       </w:sdtEndPr>
       <w:sdtContent>
@@ -638,41 +747,6 @@
     <w:p/>
     <w:p/>
     <w:p/>
-    <w:p/>
-    <w:p>
-      <w:pPr>
-        <w:rPr>
-          <w:b/>
-        </w:rPr>
-      </w:pPr>
-    </w:p>
-    <w:p>
-      <w:pPr>
-        <w:rPr>
-          <w:b/>
-        </w:rPr>
-      </w:pPr>
-    </w:p>
-    <w:p>
-      <w:pPr>
-        <w:pStyle w:val="Ttulo"/>
-        <w:rPr>
-          <w:rFonts w:asciiTheme="minorHAnsi" w:hAnsiTheme="minorHAnsi"/>
-          <w:sz w:val="44"/>
-          <w:szCs w:val="44"/>
-        </w:rPr>
-      </w:pPr>
-    </w:p>
-    <w:p>
-      <w:pPr>
-        <w:pStyle w:val="Ttulo"/>
-        <w:rPr>
-          <w:rFonts w:asciiTheme="minorHAnsi" w:hAnsiTheme="minorHAnsi"/>
-          <w:sz w:val="44"/>
-          <w:szCs w:val="44"/>
-        </w:rPr>
-      </w:pPr>
-    </w:p>
     <w:p>
       <w:pPr>
         <w:pStyle w:val="Ttulo1"/>
@@ -691,6 +765,7 @@
           <w:sz w:val="44"/>
           <w:szCs w:val="44"/>
         </w:rPr>
+        <w:lastRenderedPageBreak/>
         <w:t>Tabelas (Cartões) de Atributos</w:t>
       </w:r>
       <w:bookmarkEnd w:id="2"/>
@@ -1384,14 +1459,7 @@
               <w:rPr>
                 <w:lang w:eastAsia="pt-BR"/>
               </w:rPr>
-              <w:t xml:space="preserve">O usuário tem a opção de mudar as </w:t>
-            </w:r>
-            <w:r>
-              <w:rPr>
-                <w:lang w:eastAsia="pt-BR"/>
-              </w:rPr>
-              <w:lastRenderedPageBreak/>
-              <w:t xml:space="preserve">medidas fornecidas de uma figura. </w:t>
+              <w:t xml:space="preserve">O usuário tem a opção de mudar as medidas fornecidas de uma figura. </w:t>
             </w:r>
           </w:p>
           <w:p>
@@ -1409,7 +1477,6 @@
               <w:cnfStyle w:val="000000000000" w:firstRow="0" w:lastRow="0" w:firstColumn="0" w:lastColumn="0" w:oddVBand="0" w:evenVBand="0" w:oddHBand="0" w:evenHBand="0" w:firstRowFirstColumn="0" w:firstRowLastColumn="0" w:lastRowFirstColumn="0" w:lastRowLastColumn="0"/>
             </w:pPr>
             <w:r>
-              <w:lastRenderedPageBreak/>
               <w:t>Média</w:t>
             </w:r>
           </w:p>
@@ -1506,7 +1573,14 @@
               <w:rPr>
                 <w:lang w:eastAsia="pt-BR"/>
               </w:rPr>
-              <w:t>O usuário pode acessar todos os resultados já gerados pelo programa de uma figura e suas respectivas medidas.</w:t>
+              <w:t xml:space="preserve">O usuário pode acessar todos os resultados já gerados pelo programa de uma figura e </w:t>
+            </w:r>
+            <w:r>
+              <w:rPr>
+                <w:lang w:eastAsia="pt-BR"/>
+              </w:rPr>
+              <w:lastRenderedPageBreak/>
+              <w:t>suas respectivas medidas.</w:t>
             </w:r>
           </w:p>
         </w:tc>
@@ -1519,6 +1593,7 @@
               <w:cnfStyle w:val="000000100000" w:firstRow="0" w:lastRow="0" w:firstColumn="0" w:lastColumn="0" w:oddVBand="0" w:evenVBand="0" w:oddHBand="1" w:evenHBand="0" w:firstRowFirstColumn="0" w:firstRowLastColumn="0" w:lastRowFirstColumn="0" w:lastRowLastColumn="0"/>
             </w:pPr>
             <w:r>
+              <w:lastRenderedPageBreak/>
               <w:t>Média</w:t>
             </w:r>
           </w:p>
@@ -2075,6 +2150,7 @@
           <w:sz w:val="44"/>
           <w:szCs w:val="44"/>
         </w:rPr>
+        <w:lastRenderedPageBreak/>
         <w:t>Matriz de Rastreabilidade</w:t>
       </w:r>
       <w:bookmarkEnd w:id="3"/>
@@ -6488,7 +6564,7 @@
 </file>
 
 <file path=customXml/itemProps1.xml><?xml version="1.0" encoding="utf-8"?>
-<ds:datastoreItem xmlns:ds="http://schemas.openxmlformats.org/officeDocument/2006/customXml" ds:itemID="{C880924A-E428-4769-94D8-8F0045426484}">
+<ds:datastoreItem xmlns:ds="http://schemas.openxmlformats.org/officeDocument/2006/customXml" ds:itemID="{854428DE-B9A4-4B8D-8E85-D79007AFD7F6}">
   <ds:schemaRefs>
     <ds:schemaRef ds:uri="http://schemas.openxmlformats.org/officeDocument/2006/bibliography"/>
   </ds:schemaRefs>

</xml_diff>